<commit_message>
added blaster damge of boss 1
</commit_message>
<xml_diff>
--- a/Outzone Info/Outzone Design info.docx
+++ b/Outzone Info/Outzone Design info.docx
@@ -627,7 +627,7 @@
             <v:imagedata r:id="rId5" o:title=""/>
             <w10:wrap type="square"/>
           </v:shape>
-          <o:OLEObject Type="Embed" ProgID="Photoshop.Image.16" ShapeID="_x0000_s1026" DrawAspect="Content" ObjectID="_1518451758" r:id="rId6">
+          <o:OLEObject Type="Embed" ProgID="Photoshop.Image.16" ShapeID="_x0000_s1026" DrawAspect="Content" ObjectID="_1518499334" r:id="rId6">
             <o:FieldCodes>\s</o:FieldCodes>
           </o:OLEObject>
         </w:object>
@@ -787,7 +787,7 @@
             <v:imagedata r:id="rId7" o:title=""/>
             <w10:wrap type="square"/>
           </v:shape>
-          <o:OLEObject Type="Embed" ProgID="Photoshop.Image.16" ShapeID="_x0000_s1027" DrawAspect="Content" ObjectID="_1518451759" r:id="rId8">
+          <o:OLEObject Type="Embed" ProgID="Photoshop.Image.16" ShapeID="_x0000_s1027" DrawAspect="Content" ObjectID="_1518499335" r:id="rId8">
             <o:FieldCodes>\s</o:FieldCodes>
           </o:OLEObject>
         </w:object>
@@ -915,7 +915,7 @@
             <v:imagedata r:id="rId9" o:title=""/>
             <w10:wrap type="square"/>
           </v:shape>
-          <o:OLEObject Type="Embed" ProgID="Photoshop.Image.16" ShapeID="_x0000_s1028" DrawAspect="Content" ObjectID="_1518451760" r:id="rId10">
+          <o:OLEObject Type="Embed" ProgID="Photoshop.Image.16" ShapeID="_x0000_s1028" DrawAspect="Content" ObjectID="_1518499336" r:id="rId10">
             <o:FieldCodes>\s</o:FieldCodes>
           </o:OLEObject>
         </w:object>
@@ -1291,49 +1291,7 @@
           <w:lang w:val="en-US"/>
         </w:rPr>
         <w:tab/>
-        <w:t xml:space="preserve">Triple-shot: </w:t>
-      </w:r>
-      <w:r>
-        <w:rPr>
-          <w:lang w:val="en-US"/>
-        </w:rPr>
-        <w:t xml:space="preserve">0 upgrades </w:t>
-      </w:r>
-      <w:r>
-        <w:rPr>
-          <w:lang w:val="en-US"/>
-        </w:rPr>
-        <w:t>3</w:t>
-      </w:r>
-      <w:r>
-        <w:rPr>
-          <w:lang w:val="en-US"/>
-        </w:rPr>
-        <w:t xml:space="preserve">0 hits /1 Upgrade </w:t>
-      </w:r>
-      <w:r>
-        <w:rPr>
-          <w:lang w:val="en-US"/>
-        </w:rPr>
-        <w:t>25</w:t>
-      </w:r>
-      <w:r>
-        <w:rPr>
-          <w:lang w:val="en-US"/>
-        </w:rPr>
-        <w:t xml:space="preserve"> hits / 2 Upgrade </w:t>
-      </w:r>
-      <w:r>
-        <w:rPr>
-          <w:lang w:val="en-US"/>
-        </w:rPr>
-        <w:t>20</w:t>
-      </w:r>
-      <w:r>
-        <w:rPr>
-          <w:lang w:val="en-US"/>
-        </w:rPr>
-        <w:t xml:space="preserve"> hits</w:t>
+        <w:t>Triple-shot: 0 upgrades 30 hits /1 Upgrade 25 hits / 2 Upgrade 20 hits</w:t>
       </w:r>
     </w:p>
     <w:p>
@@ -1378,7 +1336,7 @@
             <v:imagedata r:id="rId12" o:title=""/>
             <w10:wrap type="square"/>
           </v:shape>
-          <o:OLEObject Type="Embed" ProgID="Photoshop.Image.16" ShapeID="_x0000_s1029" DrawAspect="Content" ObjectID="_1518451761" r:id="rId13">
+          <o:OLEObject Type="Embed" ProgID="Photoshop.Image.16" ShapeID="_x0000_s1029" DrawAspect="Content" ObjectID="_1518499337" r:id="rId13">
             <o:FieldCodes>\s</o:FieldCodes>
           </o:OLEObject>
         </w:object>
@@ -1467,43 +1425,7 @@
         <w:rPr>
           <w:lang w:val="en-US"/>
         </w:rPr>
-        <w:t xml:space="preserve">Blaster: 0 upgrades </w:t>
-      </w:r>
-      <w:r>
-        <w:rPr>
-          <w:lang w:val="en-US"/>
-        </w:rPr>
-        <w:t>1</w:t>
-      </w:r>
-      <w:r>
-        <w:rPr>
-          <w:lang w:val="en-US"/>
-        </w:rPr>
-        <w:t xml:space="preserve">0 hits /1 Upgrade </w:t>
-      </w:r>
-      <w:r>
-        <w:rPr>
-          <w:lang w:val="en-US"/>
-        </w:rPr>
-        <w:t>6</w:t>
-      </w:r>
-      <w:r>
-        <w:rPr>
-          <w:lang w:val="en-US"/>
-        </w:rPr>
-        <w:t xml:space="preserve"> hits / 2 Upgrade </w:t>
-      </w:r>
-      <w:r>
-        <w:rPr>
-          <w:lang w:val="en-US"/>
-        </w:rPr>
-        <w:t>2</w:t>
-      </w:r>
-      <w:r>
-        <w:rPr>
-          <w:lang w:val="en-US"/>
-        </w:rPr>
-        <w:t xml:space="preserve"> hits</w:t>
+        <w:t>Blaster: 0 upgrades 10 hits /1 Upgrade 6 hits / 2 Upgrade 2 hits</w:t>
       </w:r>
     </w:p>
     <w:p>
@@ -1517,25 +1439,7 @@
           <w:lang w:val="en-US"/>
         </w:rPr>
         <w:tab/>
-        <w:t xml:space="preserve">Triple-shot: 0 upgrades </w:t>
-      </w:r>
-      <w:r>
-        <w:rPr>
-          <w:lang w:val="en-US"/>
-        </w:rPr>
-        <w:t>17</w:t>
-      </w:r>
-      <w:r>
-        <w:rPr>
-          <w:lang w:val="en-US"/>
-        </w:rPr>
-        <w:t xml:space="preserve"> hits /1 Upgrade </w:t>
-      </w:r>
-      <w:r>
-        <w:rPr>
-          <w:lang w:val="en-US"/>
-        </w:rPr>
-        <w:t>1</w:t>
+        <w:t>Triple-shot: 0 upgrades 17 hits /1 Upgrade 1</w:t>
       </w:r>
       <w:r>
         <w:rPr>
@@ -1626,7 +1530,7 @@
           <v:shape id="_x0000_i1025" type="#_x0000_t75" style="width:108pt;height:108pt" o:ole="">
             <v:imagedata r:id="rId14" o:title=""/>
           </v:shape>
-          <o:OLEObject Type="Embed" ProgID="Photoshop.Image.16" ShapeID="_x0000_i1025" DrawAspect="Content" ObjectID="_1518451756" r:id="rId15">
+          <o:OLEObject Type="Embed" ProgID="Photoshop.Image.16" ShapeID="_x0000_i1025" DrawAspect="Content" ObjectID="_1518499332" r:id="rId15">
             <o:FieldCodes>\s</o:FieldCodes>
           </o:OLEObject>
         </w:object>
@@ -1669,43 +1573,7 @@
         <w:rPr>
           <w:lang w:val="en-US"/>
         </w:rPr>
-        <w:t xml:space="preserve">Blaster: 0 upgrades </w:t>
-      </w:r>
-      <w:r>
-        <w:rPr>
-          <w:lang w:val="en-US"/>
-        </w:rPr>
-        <w:t>4</w:t>
-      </w:r>
-      <w:r>
-        <w:rPr>
-          <w:lang w:val="en-US"/>
-        </w:rPr>
-        <w:t xml:space="preserve"> hits /1 Upgrade </w:t>
-      </w:r>
-      <w:r>
-        <w:rPr>
-          <w:lang w:val="en-US"/>
-        </w:rPr>
-        <w:t>2</w:t>
-      </w:r>
-      <w:r>
-        <w:rPr>
-          <w:lang w:val="en-US"/>
-        </w:rPr>
-        <w:t xml:space="preserve"> hits / 2 Upgrade </w:t>
-      </w:r>
-      <w:r>
-        <w:rPr>
-          <w:lang w:val="en-US"/>
-        </w:rPr>
-        <w:t>1</w:t>
-      </w:r>
-      <w:r>
-        <w:rPr>
-          <w:lang w:val="en-US"/>
-        </w:rPr>
-        <w:t xml:space="preserve"> hits</w:t>
+        <w:t>Blaster: 0 upgrades 4 hits /1 Upgrade 2 hits / 2 Upgrade 1 hits</w:t>
       </w:r>
     </w:p>
     <w:p>
@@ -1731,43 +1599,7 @@
         <w:rPr>
           <w:lang w:val="en-US"/>
         </w:rPr>
-        <w:t xml:space="preserve">Triple-shot: 0 upgrades </w:t>
-      </w:r>
-      <w:r>
-        <w:rPr>
-          <w:lang w:val="en-US"/>
-        </w:rPr>
-        <w:t>7</w:t>
-      </w:r>
-      <w:r>
-        <w:rPr>
-          <w:lang w:val="en-US"/>
-        </w:rPr>
-        <w:t xml:space="preserve">hits /1 Upgrade </w:t>
-      </w:r>
-      <w:r>
-        <w:rPr>
-          <w:lang w:val="en-US"/>
-        </w:rPr>
-        <w:t>4</w:t>
-      </w:r>
-      <w:r>
-        <w:rPr>
-          <w:lang w:val="en-US"/>
-        </w:rPr>
-        <w:t xml:space="preserve"> hits / 2 Upgrade </w:t>
-      </w:r>
-      <w:r>
-        <w:rPr>
-          <w:lang w:val="en-US"/>
-        </w:rPr>
-        <w:t>2</w:t>
-      </w:r>
-      <w:r>
-        <w:rPr>
-          <w:lang w:val="en-US"/>
-        </w:rPr>
-        <w:t xml:space="preserve"> hits</w:t>
+        <w:t>Triple-shot: 0 upgrades 7hits /1 Upgrade 4 hits / 2 Upgrade 2 hits</w:t>
       </w:r>
     </w:p>
     <w:p>
@@ -1824,7 +1656,7 @@
           <v:shape id="_x0000_i1026" type="#_x0000_t75" style="width:54pt;height:108pt" o:ole="">
             <v:imagedata r:id="rId16" o:title=""/>
           </v:shape>
-          <o:OLEObject Type="Embed" ProgID="Photoshop.Image.16" ShapeID="_x0000_i1026" DrawAspect="Content" ObjectID="_1518451757" r:id="rId17">
+          <o:OLEObject Type="Embed" ProgID="Photoshop.Image.16" ShapeID="_x0000_i1026" DrawAspect="Content" ObjectID="_1518499333" r:id="rId17">
             <o:FieldCodes>\s</o:FieldCodes>
           </o:OLEObject>
         </w:object>
@@ -1867,25 +1699,7 @@
         <w:rPr>
           <w:lang w:val="en-US"/>
         </w:rPr>
-        <w:t xml:space="preserve">Blaster: </w:t>
-      </w:r>
-      <w:r>
-        <w:rPr>
-          <w:lang w:val="en-US"/>
-        </w:rPr>
-        <w:t>0 upgrades</w:t>
-      </w:r>
-      <w:r>
-        <w:rPr>
-          <w:lang w:val="en-US"/>
-        </w:rPr>
-        <w:t xml:space="preserve"> 5</w:t>
-      </w:r>
-      <w:r>
-        <w:rPr>
-          <w:lang w:val="en-US"/>
-        </w:rPr>
-        <w:t xml:space="preserve"> hits /1 Upgrade 2 hits / 2 Upgrade 1 hits</w:t>
+        <w:t>Blaster: 0 upgrades 5 hits /1 Upgrade 2 hits / 2 Upgrade 1 hits</w:t>
       </w:r>
     </w:p>
     <w:p>
@@ -1899,31 +1713,7 @@
         <w:rPr>
           <w:lang w:val="en-US"/>
         </w:rPr>
-        <w:t xml:space="preserve">Triple-shot: 0 upgrades </w:t>
-      </w:r>
-      <w:r>
-        <w:rPr>
-          <w:lang w:val="en-US"/>
-        </w:rPr>
-        <w:t>10</w:t>
-      </w:r>
-      <w:r>
-        <w:rPr>
-          <w:lang w:val="en-US"/>
-        </w:rPr>
-        <w:t xml:space="preserve">hits /1 Upgrade </w:t>
-      </w:r>
-      <w:r>
-        <w:rPr>
-          <w:lang w:val="en-US"/>
-        </w:rPr>
-        <w:t>5</w:t>
-      </w:r>
-      <w:r>
-        <w:rPr>
-          <w:lang w:val="en-US"/>
-        </w:rPr>
-        <w:t xml:space="preserve"> hits / 2 Upgrade 2 hits</w:t>
+        <w:t>Triple-shot: 0 upgrades 10hits /1 Upgrade 5 hits / 2 Upgrade 2 hits</w:t>
       </w:r>
     </w:p>
     <w:p>
@@ -1989,7 +1779,7 @@
             <v:imagedata r:id="rId18" o:title=""/>
             <w10:wrap type="square"/>
           </v:shape>
-          <o:OLEObject Type="Embed" ProgID="Photoshop.Image.16" ShapeID="_x0000_s1030" DrawAspect="Content" ObjectID="_1518451762" r:id="rId19">
+          <o:OLEObject Type="Embed" ProgID="Photoshop.Image.16" ShapeID="_x0000_s1030" DrawAspect="Content" ObjectID="_1518499338" r:id="rId19">
             <o:FieldCodes>\s</o:FieldCodes>
           </o:OLEObject>
         </w:object>
@@ -2097,21 +1887,48 @@
           <w:lang w:val="en-US"/>
         </w:rPr>
       </w:pPr>
-    </w:p>
-    <w:p>
-      <w:pPr>
-        <w:rPr>
-          <w:lang w:val="en-US"/>
-        </w:rPr>
-      </w:pPr>
-      <w:r>
-        <w:rPr>
-          <w:lang w:val="en-US"/>
-        </w:rPr>
-        <w:t>Level 2 mechanics</w:t>
+      <w:r>
+        <w:rPr>
+          <w:lang w:val="en-US"/>
+        </w:rPr>
+        <w:t>Hit Points:</w:t>
+      </w:r>
+    </w:p>
+    <w:p>
+      <w:pPr>
+        <w:ind w:left="705"/>
+        <w:rPr>
+          <w:lang w:val="en-US"/>
+        </w:rPr>
+      </w:pPr>
+      <w:r>
+        <w:rPr>
+          <w:lang w:val="en-US"/>
+        </w:rPr>
+        <w:t>Blaster: 0 upgrades 33 hits to make it burn, then 18 to kill it/ 1 upgrade 25 to make it burn, then 15 to kill it/ 2 upgrades 21 hits to make it burn, then 12 to kill it.</w:t>
       </w:r>
       <w:bookmarkStart w:id="0" w:name="_GoBack"/>
       <w:bookmarkEnd w:id="0"/>
+    </w:p>
+    <w:p>
+      <w:pPr>
+        <w:rPr>
+          <w:lang w:val="en-US"/>
+        </w:rPr>
+      </w:pPr>
+    </w:p>
+    <w:p>
+      <w:pPr>
+        <w:rPr>
+          <w:lang w:val="en-US"/>
+        </w:rPr>
+      </w:pPr>
+      <w:r>
+        <w:rPr>
+          <w:lang w:val="en-US"/>
+        </w:rPr>
+        <w:t>Level 2 mechanics</w:t>
+      </w:r>
     </w:p>
     <w:sectPr>
       <w:pgSz w:w="11906" w:h="16838"/>
@@ -2813,7 +2630,7 @@
 </file>
 
 <file path=customXml/itemProps1.xml><?xml version="1.0" encoding="utf-8"?>
-<ds:datastoreItem xmlns:ds="http://schemas.openxmlformats.org/officeDocument/2006/customXml" ds:itemID="{317E021F-490A-4403-B0F6-AAD0B869C008}">
+<ds:datastoreItem xmlns:ds="http://schemas.openxmlformats.org/officeDocument/2006/customXml" ds:itemID="{BFA35F94-1599-44D4-BB4D-43CD3AC80E87}">
   <ds:schemaRefs>
     <ds:schemaRef ds:uri="http://schemas.openxmlformats.org/officeDocument/2006/bibliography"/>
   </ds:schemaRefs>

</xml_diff>